<commit_message>
Pudes actualizar el perfil como técnico
</commit_message>
<xml_diff>
--- a/reports/Student #5/D03/05 - Requirements  #Student 5 D03.docx
+++ b/reports/Student #5/D03/05 - Requirements  #Student 5 D03.docx
@@ -541,8 +541,16 @@
                   <w:rPr>
                     <w:rFonts w:asciiTheme="majorHAnsi" w:hAnsiTheme="majorHAnsi" w:cstheme="majorHAnsi"/>
                   </w:rPr>
-                  <w:t>tester, desarrollador</w:t>
+                  <w:t xml:space="preserve">tester, </w:t>
                 </w:r>
+                <w:proofErr w:type="spellStart"/>
+                <w:r>
+                  <w:rPr>
+                    <w:rFonts w:asciiTheme="majorHAnsi" w:hAnsiTheme="majorHAnsi" w:cstheme="majorHAnsi"/>
+                  </w:rPr>
+                  <w:t>desarrollador</w:t>
+                </w:r>
+                <w:proofErr w:type="spellEnd"/>
                 <w:r>
                   <w:rPr>
                     <w:rFonts w:asciiTheme="majorHAnsi" w:hAnsiTheme="majorHAnsi" w:cstheme="majorHAnsi"/>
@@ -3552,7 +3560,13 @@
         </w:sdtPr>
         <w:sdtContent>
           <w:r>
-            <w:t xml:space="preserve">    </w:t>
+            <w:t xml:space="preserve"> </w:t>
+          </w:r>
+          <w:r>
+            <w:t xml:space="preserve"> X</w:t>
+          </w:r>
+          <w:r>
+            <w:t xml:space="preserve">  </w:t>
           </w:r>
         </w:sdtContent>
       </w:sdt>
@@ -9235,6 +9249,7 @@
     <w:rsid w:val="003F3911"/>
     <w:rsid w:val="00400F22"/>
     <w:rsid w:val="00415873"/>
+    <w:rsid w:val="00425D3D"/>
     <w:rsid w:val="004B5547"/>
     <w:rsid w:val="004D7778"/>
     <w:rsid w:val="005311AA"/>
@@ -9272,6 +9287,7 @@
     <w:rsid w:val="00ED10C6"/>
     <w:rsid w:val="00ED34A4"/>
     <w:rsid w:val="00EF43EA"/>
+    <w:rsid w:val="00F151C5"/>
     <w:rsid w:val="00F36204"/>
     <w:rsid w:val="00F64E54"/>
     <w:rsid w:val="00FA7306"/>

</xml_diff>

<commit_message>
Se pueden ver los maintenanceRecord publicos
</commit_message>
<xml_diff>
--- a/reports/Student #5/D03/05 - Requirements  #Student 5 D03.docx
+++ b/reports/Student #5/D03/05 - Requirements  #Student 5 D03.docx
@@ -541,16 +541,8 @@
                   <w:rPr>
                     <w:rFonts w:asciiTheme="majorHAnsi" w:hAnsiTheme="majorHAnsi" w:cstheme="majorHAnsi"/>
                   </w:rPr>
-                  <w:t xml:space="preserve">tester, </w:t>
+                  <w:t>tester, desarrollador</w:t>
                 </w:r>
-                <w:proofErr w:type="spellStart"/>
-                <w:r>
-                  <w:rPr>
-                    <w:rFonts w:asciiTheme="majorHAnsi" w:hAnsiTheme="majorHAnsi" w:cstheme="majorHAnsi"/>
-                  </w:rPr>
-                  <w:t>desarrollador</w:t>
-                </w:r>
-                <w:proofErr w:type="spellEnd"/>
                 <w:r>
                   <w:rPr>
                     <w:rFonts w:asciiTheme="majorHAnsi" w:hAnsiTheme="majorHAnsi" w:cstheme="majorHAnsi"/>
@@ -3645,7 +3637,13 @@
         </w:sdtPr>
         <w:sdtContent>
           <w:r>
-            <w:t xml:space="preserve">    </w:t>
+            <w:t xml:space="preserve">  </w:t>
+          </w:r>
+          <w:r>
+            <w:t>X</w:t>
+          </w:r>
+          <w:r>
+            <w:t xml:space="preserve">  </w:t>
           </w:r>
         </w:sdtContent>
       </w:sdt>
@@ -9245,6 +9243,7 @@
     <w:rsid w:val="002E7C89"/>
     <w:rsid w:val="00311D70"/>
     <w:rsid w:val="00362E40"/>
+    <w:rsid w:val="003772DD"/>
     <w:rsid w:val="003936CA"/>
     <w:rsid w:val="003F3911"/>
     <w:rsid w:val="00400F22"/>
@@ -9259,6 +9258,7 @@
     <w:rsid w:val="007238D0"/>
     <w:rsid w:val="007C55A8"/>
     <w:rsid w:val="00836298"/>
+    <w:rsid w:val="00852129"/>
     <w:rsid w:val="00891CFB"/>
     <w:rsid w:val="008D6165"/>
     <w:rsid w:val="008D7434"/>

</xml_diff>